<commit_message>
Certification process - fixes #1
</commit_message>
<xml_diff>
--- a/documentation/Lengow - Integration Guide.docx
+++ b/documentation/Lengow - Integration Guide.docx
@@ -316,22 +316,6 @@
           <w:sz w:val="56"/>
         </w:rPr>
       </w:pPr>
-      <w:r>
-        <w:rPr>
-          <w:rFonts w:asciiTheme="minorHAnsi" w:hAnsiTheme="minorHAnsi" w:cstheme="minorHAnsi"/>
-          <w:b/>
-          <w:sz w:val="56"/>
-        </w:rPr>
-        <w:t>April</w:t>
-      </w:r>
-      <w:r>
-        <w:rPr>
-          <w:rFonts w:asciiTheme="minorHAnsi" w:hAnsiTheme="minorHAnsi" w:cstheme="minorHAnsi"/>
-          <w:b/>
-          <w:sz w:val="56"/>
-        </w:rPr>
-        <w:t xml:space="preserve"> 2022</w:t>
-      </w:r>
     </w:p>
     <w:p>
       <w:pPr>

</xml_diff>